<commit_message>
to do: update readme for Q1
</commit_message>
<xml_diff>
--- a/README.docx
+++ b/README.docx
@@ -9,44 +9,41 @@
       <w:r>
         <w:t>el8779</w:t>
       </w:r>
-      <w:bookmarkStart w:id="0" w:name="_GoBack"/>
-      <w:bookmarkEnd w:id="0"/>
       <w:r>
         <w:t>)</w:t>
       </w:r>
     </w:p>
     <w:p/>
+    <w:p/>
     <w:p>
       <w:r>
-        <w:t>To compile the source code into a JAR executable, we</w:t>
-      </w:r>
-      <w:r>
-        <w:t xml:space="preserve"> used Eclipse. We</w:t>
-      </w:r>
-      <w:r>
-        <w:t xml:space="preserve"> created a project that included all .java files </w:t>
-      </w:r>
-      <w:r>
-        <w:t>that are</w:t>
-      </w:r>
-      <w:r>
-        <w:t xml:space="preserve"> in our .zip plus a Main.java with a static void main method used to test our methods (Main.java not included in the .zip – presumably you, the grader, have a similar file you will use to grade our project with). When creating the JAR, it is required to specify which file has the static void main method (in our case, we chose Main.java).</w:t>
-      </w:r>
-      <w:r>
-        <w:t xml:space="preserve"> To run, the following can be typed on Linux command line:</w:t>
+        <w:t>For Question 1:</w:t>
       </w:r>
     </w:p>
     <w:p/>
     <w:p>
       <w:r>
-        <w:t>java –jar &lt;relative path to jar executable file&gt;</w:t>
+        <w:t>For Question 2:</w:t>
+      </w:r>
+    </w:p>
+    <w:p>
+      <w:r>
+        <w:t>Navigate to the directory containing Server.java and Client.java, in command line. To run the server with commands from a filed named “server.in”, simply type:</w:t>
       </w:r>
     </w:p>
     <w:p/>
     <w:p>
       <w:r>
-        <w:t>ex: java –jar hw1.jar</w:t>
+        <w:t>java Server.java &lt; server.in</w:t>
       </w:r>
+    </w:p>
+    <w:p/>
+    <w:p>
+      <w:r>
+        <w:t>Similar instructions apply for the client code.</w:t>
+      </w:r>
+      <w:bookmarkStart w:id="0" w:name="_GoBack"/>
+      <w:bookmarkEnd w:id="0"/>
     </w:p>
     <w:p/>
     <w:sectPr>

</xml_diff>